<commit_message>
Updating CV with current project
</commit_message>
<xml_diff>
--- a/Docs/GrigorySokolov_20190207_Full_En.docx
+++ b/Docs/GrigorySokolov_20190207_Full_En.docx
@@ -20,8 +20,8 @@
       <w:tblGrid>
         <w:gridCol w:w="1528"/>
         <w:gridCol w:w="1274"/>
-        <w:gridCol w:w="3685"/>
-        <w:gridCol w:w="3630"/>
+        <w:gridCol w:w="2693"/>
+        <w:gridCol w:w="4622"/>
       </w:tblGrid>
       <w:tr>
         <w:trPr>
@@ -29,7 +29,7 @@
         </w:trPr>
         <w:tc>
           <w:tcPr>
-            <w:tcW w:w="6487" w:type="dxa"/>
+            <w:tcW w:w="5495" w:type="dxa"/>
             <w:gridSpan w:val="3"/>
           </w:tcPr>
           <w:p>
@@ -56,7 +56,7 @@
         </w:tc>
         <w:tc>
           <w:tcPr>
-            <w:tcW w:w="3630" w:type="dxa"/>
+            <w:tcW w:w="4622" w:type="dxa"/>
             <w:vAlign w:val="center"/>
           </w:tcPr>
           <w:p>
@@ -69,6 +69,30 @@
                 <w:lang w:val="en-US"/>
               </w:rPr>
             </w:pPr>
+            <w:hyperlink r:id="rId9" w:history="1">
+              <w:r>
+                <w:rPr>
+                  <w:rStyle w:val="Hyperlink"/>
+                  <w:rFonts w:asciiTheme="minorHAnsi" w:hAnsiTheme="minorHAnsi" w:cs="Arial"/>
+                  <w:sz w:val="22"/>
+                  <w:szCs w:val="22"/>
+                  <w:lang w:val="en-US"/>
+                </w:rPr>
+                <w:t>https://www.linkedin.com/in/grigorysokolov</w:t>
+              </w:r>
+            </w:hyperlink>
+          </w:p>
+          <w:p>
+            <w:pPr>
+              <w:jc w:val="right"/>
+              <w:rPr>
+                <w:rStyle w:val="Hyperlink"/>
+                <w:rFonts w:asciiTheme="minorHAnsi" w:hAnsiTheme="minorHAnsi" w:cs="Arial"/>
+                <w:sz w:val="22"/>
+                <w:szCs w:val="22"/>
+                <w:lang w:val="en-US"/>
+              </w:rPr>
+            </w:pPr>
             <w:r>
               <w:rPr>
                 <w:rFonts w:asciiTheme="minorHAnsi" w:hAnsiTheme="minorHAnsi" w:cs="Arial"/>
@@ -78,7 +102,7 @@
               </w:rPr>
               <w:t xml:space="preserve">E-mail: </w:t>
             </w:r>
-            <w:hyperlink r:id="rId9" w:history="1">
+            <w:hyperlink r:id="rId10" w:history="1">
               <w:r>
                 <w:rPr>
                   <w:rStyle w:val="Hyperlink"/>
@@ -171,17 +195,7 @@
           </w:tcPr>
           <w:p>
             <w:pPr>
-              <w:rPr>
-                <w:rFonts w:asciiTheme="minorHAnsi" w:hAnsiTheme="minorHAnsi" w:cs="Arial"/>
-                <w:b/>
-                <w:sz w:val="20"/>
-                <w:szCs w:val="20"/>
-                <w:lang w:val="en-US"/>
-              </w:rPr>
-            </w:pPr>
-          </w:p>
-          <w:p>
-            <w:pPr>
+              <w:spacing w:before="120" w:after="120"/>
               <w:rPr>
                 <w:rFonts w:asciiTheme="minorHAnsi" w:hAnsiTheme="minorHAnsi" w:cs="Arial"/>
                 <w:b/>
@@ -205,6 +219,15 @@
           </w:tcPr>
           <w:p>
             <w:pPr>
+              <w:spacing w:before="120" w:after="120"/>
+              <w:rPr>
+                <w:rFonts w:asciiTheme="minorHAnsi" w:hAnsiTheme="minorHAnsi" w:cs="Arial"/>
+                <w:sz w:val="22"/>
+                <w:szCs w:val="22"/>
+                <w:lang w:val="en-US"/>
+              </w:rPr>
+            </w:pPr>
+            <w:r>
               <w:rPr>
                 <w:rFonts w:asciiTheme="minorHAnsi" w:hAnsiTheme="minorHAnsi" w:cs="Segoe UI"/>
                 <w:sz w:val="22"/>
@@ -212,7 +235,8 @@
                 <w:shd w:val="clear" w:color="auto" w:fill="FFFFFF"/>
                 <w:lang w:val="en-US"/>
               </w:rPr>
-            </w:pPr>
+              <w:t xml:space="preserve">    </w:t>
+            </w:r>
             <w:r>
               <w:rPr>
                 <w:rFonts w:asciiTheme="minorHAnsi" w:hAnsiTheme="minorHAnsi" w:cs="Segoe UI"/>
@@ -221,18 +245,8 @@
                 <w:shd w:val="clear" w:color="auto" w:fill="FFFFFF"/>
                 <w:lang w:val="en-US"/>
               </w:rPr>
-              <w:t xml:space="preserve">    </w:t>
-            </w:r>
-          </w:p>
-          <w:p>
-            <w:pPr>
-              <w:rPr>
-                <w:rFonts w:asciiTheme="minorHAnsi" w:hAnsiTheme="minorHAnsi" w:cs="Arial"/>
-                <w:sz w:val="22"/>
-                <w:szCs w:val="22"/>
-                <w:lang w:val="en-US"/>
-              </w:rPr>
-            </w:pPr>
+              <w:t>Excellent expertise in software development of applications and services on Windows and Unix-like systems. Top competence areas</w:t>
+            </w:r>
             <w:r>
               <w:rPr>
                 <w:rFonts w:asciiTheme="minorHAnsi" w:hAnsiTheme="minorHAnsi" w:cs="Segoe UI"/>
@@ -241,7 +255,7 @@
                 <w:shd w:val="clear" w:color="auto" w:fill="FFFFFF"/>
                 <w:lang w:val="en-US"/>
               </w:rPr>
-              <w:t xml:space="preserve">    </w:t>
+              <w:t>:</w:t>
             </w:r>
             <w:r>
               <w:rPr>
@@ -251,7 +265,7 @@
                 <w:shd w:val="clear" w:color="auto" w:fill="FFFFFF"/>
                 <w:lang w:val="en-US"/>
               </w:rPr>
-              <w:t>Excellent expertise in software development of applications and services on Windows and Unix-like systems. Top competence areas are statistics and monitoring, anti-malware and security, data-driven platforms, UI development, GSM core network protocols. System programming in C++. Strong algorithmic and mathematical background. </w:t>
+              <w:t xml:space="preserve"> statistics and monitoring, anti-malware and security, data-driven platforms, UI development, GSM core network protocols. System programming in C++. Strong algorithmic and mathematical background. </w:t>
             </w:r>
             <w:r>
               <w:rPr>
@@ -308,29 +322,6 @@
               <w:spacing w:after="120"/>
               <w:rPr>
                 <w:rFonts w:asciiTheme="minorHAnsi" w:hAnsiTheme="minorHAnsi" w:cs="Arial"/>
-                <w:b/>
-                <w:sz w:val="20"/>
-                <w:szCs w:val="20"/>
-                <w:lang w:val="en-US"/>
-              </w:rPr>
-            </w:pPr>
-          </w:p>
-        </w:tc>
-      </w:tr>
-      <w:tr>
-        <w:trPr>
-          <w:trHeight w:val="110"/>
-        </w:trPr>
-        <w:tc>
-          <w:tcPr>
-            <w:tcW w:w="10117" w:type="dxa"/>
-            <w:gridSpan w:val="4"/>
-          </w:tcPr>
-          <w:p>
-            <w:pPr>
-              <w:spacing w:after="120"/>
-              <w:rPr>
-                <w:rFonts w:asciiTheme="minorHAnsi" w:hAnsiTheme="minorHAnsi" w:cs="Arial"/>
                 <w:lang w:val="en-US"/>
               </w:rPr>
             </w:pPr>
@@ -401,7 +392,6 @@
         <w:tc>
           <w:tcPr>
             <w:tcW w:w="1528" w:type="dxa"/>
-            <w:vMerge w:val="restart"/>
           </w:tcPr>
           <w:p>
             <w:pPr>
@@ -421,37 +411,7 @@
                 <w:szCs w:val="22"/>
                 <w:lang w:val="en-US"/>
               </w:rPr>
-              <w:t>January 2017</w:t>
-            </w:r>
-            <w:r>
-              <w:rPr>
-                <w:rFonts w:asciiTheme="minorHAnsi" w:hAnsiTheme="minorHAnsi" w:cs="Arial"/>
-                <w:bCs/>
-                <w:sz w:val="22"/>
-                <w:szCs w:val="22"/>
-                <w:lang w:val="en-US"/>
-              </w:rPr>
-              <w:t xml:space="preserve"> </w:t>
-            </w:r>
-            <w:r>
-              <w:rPr>
-                <w:rFonts w:asciiTheme="minorHAnsi" w:hAnsiTheme="minorHAnsi" w:cs="Arial"/>
-                <w:bCs/>
-                <w:sz w:val="22"/>
-                <w:szCs w:val="22"/>
-                <w:lang w:val="en-US"/>
-              </w:rPr>
-              <w:t>–</w:t>
-            </w:r>
-            <w:r>
-              <w:rPr>
-                <w:rFonts w:asciiTheme="minorHAnsi" w:hAnsiTheme="minorHAnsi" w:cs="Arial"/>
-                <w:bCs/>
-                <w:sz w:val="22"/>
-                <w:szCs w:val="22"/>
-                <w:lang w:val="en-US"/>
-              </w:rPr>
-              <w:t xml:space="preserve"> present</w:t>
+              <w:t>September 2018 - present</w:t>
             </w:r>
           </w:p>
         </w:tc>
@@ -484,7 +444,6 @@
                 <w:rFonts w:asciiTheme="minorHAnsi" w:hAnsiTheme="minorHAnsi" w:cs="Arial"/>
                 <w:sz w:val="22"/>
                 <w:szCs w:val="22"/>
-                <w:u w:val="single"/>
                 <w:lang w:val="en-US"/>
               </w:rPr>
             </w:pPr>
@@ -521,6 +480,417 @@
                 <w:lang w:val="en-US"/>
               </w:rPr>
               <w:t>Senior Software Engineer</w:t>
+            </w:r>
+          </w:p>
+          <w:p>
+            <w:pPr>
+              <w:rPr>
+                <w:rFonts w:asciiTheme="minorHAnsi" w:hAnsiTheme="minorHAnsi" w:cs="Arial"/>
+                <w:sz w:val="22"/>
+                <w:szCs w:val="22"/>
+                <w:lang w:val="en-US"/>
+              </w:rPr>
+            </w:pPr>
+            <w:r>
+              <w:rPr>
+                <w:rFonts w:asciiTheme="minorHAnsi" w:hAnsiTheme="minorHAnsi" w:cs="Arial"/>
+                <w:sz w:val="22"/>
+                <w:szCs w:val="22"/>
+                <w:lang w:val="en-US"/>
+              </w:rPr>
+              <w:t>Global Transparency Initiative</w:t>
+            </w:r>
+          </w:p>
+        </w:tc>
+      </w:tr>
+      <w:tr>
+        <w:trPr>
+          <w:trHeight w:val="510"/>
+        </w:trPr>
+        <w:tc>
+          <w:tcPr>
+            <w:tcW w:w="1528" w:type="dxa"/>
+          </w:tcPr>
+          <w:p>
+            <w:pPr>
+              <w:rPr>
+                <w:rFonts w:asciiTheme="minorHAnsi" w:hAnsiTheme="minorHAnsi" w:cs="Arial"/>
+                <w:bCs/>
+                <w:sz w:val="22"/>
+                <w:szCs w:val="22"/>
+                <w:lang w:val="en-US"/>
+              </w:rPr>
+            </w:pPr>
+          </w:p>
+        </w:tc>
+        <w:tc>
+          <w:tcPr>
+            <w:tcW w:w="8589" w:type="dxa"/>
+            <w:gridSpan w:val="3"/>
+          </w:tcPr>
+          <w:p>
+            <w:pPr>
+              <w:spacing w:before="120" w:after="120"/>
+              <w:rPr>
+                <w:rFonts w:asciiTheme="minorHAnsi" w:hAnsiTheme="minorHAnsi"/>
+                <w:sz w:val="22"/>
+                <w:szCs w:val="22"/>
+                <w:lang w:val="en-US"/>
+              </w:rPr>
+            </w:pPr>
+            <w:r>
+              <w:rPr>
+                <w:rFonts w:asciiTheme="minorHAnsi" w:hAnsiTheme="minorHAnsi"/>
+                <w:sz w:val="22"/>
+                <w:szCs w:val="22"/>
+                <w:lang w:val="en-US"/>
+              </w:rPr>
+              <w:t xml:space="preserve">Reproducible </w:t>
+            </w:r>
+            <w:r>
+              <w:rPr>
+                <w:rFonts w:asciiTheme="minorHAnsi" w:hAnsiTheme="minorHAnsi"/>
+                <w:sz w:val="22"/>
+                <w:szCs w:val="22"/>
+                <w:lang w:val="en-US"/>
+              </w:rPr>
+              <w:t>b</w:t>
+            </w:r>
+            <w:r>
+              <w:rPr>
+                <w:rFonts w:asciiTheme="minorHAnsi" w:hAnsiTheme="minorHAnsi"/>
+                <w:sz w:val="22"/>
+                <w:szCs w:val="22"/>
+                <w:lang w:val="en-US"/>
+              </w:rPr>
+              <w:t xml:space="preserve">uilds in scope of Global Transparency Initiative (GTI): proofing the binary executable file corresponds exactly to the source code it's been built from. </w:t>
+            </w:r>
+            <w:r>
+              <w:rPr>
+                <w:rFonts w:asciiTheme="minorHAnsi" w:hAnsiTheme="minorHAnsi"/>
+                <w:sz w:val="22"/>
+                <w:szCs w:val="22"/>
+                <w:lang w:val="en-US"/>
+              </w:rPr>
+              <w:t xml:space="preserve">Researched the problem of the identity of PE artefacts produced on consecutive builds from the same Visual C++ source code. Reversed and analyzed binaries with Dumpbin and IDA, summarized and documented more than 10 reasons of difference and how to overcome them. Designed and developed the tool </w:t>
+            </w:r>
+            <w:r>
+              <w:rPr>
+                <w:rFonts w:asciiTheme="minorHAnsi" w:hAnsiTheme="minorHAnsi"/>
+                <w:sz w:val="22"/>
+                <w:szCs w:val="22"/>
+                <w:lang w:val="en-US"/>
+              </w:rPr>
+              <w:t xml:space="preserve">in </w:t>
+            </w:r>
+            <w:r>
+              <w:rPr>
+                <w:rFonts w:asciiTheme="minorHAnsi" w:hAnsiTheme="minorHAnsi"/>
+                <w:sz w:val="22"/>
+                <w:szCs w:val="22"/>
+              </w:rPr>
+              <w:t>С</w:t>
+            </w:r>
+            <w:r>
+              <w:rPr>
+                <w:rFonts w:asciiTheme="minorHAnsi" w:hAnsiTheme="minorHAnsi"/>
+                <w:sz w:val="22"/>
+                <w:szCs w:val="22"/>
+                <w:lang w:val="en-US"/>
+              </w:rPr>
+              <w:t xml:space="preserve"># </w:t>
+            </w:r>
+            <w:r>
+              <w:rPr>
+                <w:rFonts w:asciiTheme="minorHAnsi" w:hAnsiTheme="minorHAnsi"/>
+                <w:sz w:val="22"/>
+                <w:szCs w:val="22"/>
+                <w:lang w:val="en-US"/>
+              </w:rPr>
+              <w:t xml:space="preserve">to automatically check and proove if two PE files (exe, dll or similar) are functionally identical with proper detailed logging and reporting. </w:t>
+            </w:r>
+            <w:r>
+              <w:rPr>
+                <w:rFonts w:asciiTheme="minorHAnsi" w:hAnsiTheme="minorHAnsi"/>
+                <w:sz w:val="22"/>
+                <w:szCs w:val="22"/>
+                <w:lang w:val="en-US"/>
+              </w:rPr>
+              <w:br/>
+              <w:t>Right now - creating the reproducible build infrastructure for the entire company.</w:t>
+            </w:r>
+          </w:p>
+          <w:p>
+            <w:pPr>
+              <w:spacing w:before="120" w:after="120"/>
+              <w:rPr>
+                <w:rFonts w:asciiTheme="minorHAnsi" w:hAnsiTheme="minorHAnsi"/>
+                <w:sz w:val="22"/>
+                <w:szCs w:val="22"/>
+                <w:lang w:val="en-US"/>
+              </w:rPr>
+            </w:pPr>
+            <w:r>
+              <w:rPr>
+                <w:rFonts w:asciiTheme="minorHAnsi" w:hAnsiTheme="minorHAnsi"/>
+                <w:sz w:val="22"/>
+                <w:szCs w:val="22"/>
+                <w:lang w:val="en-US"/>
+              </w:rPr>
+              <w:t xml:space="preserve">Technologies: </w:t>
+            </w:r>
+            <w:r>
+              <w:rPr>
+                <w:rFonts w:asciiTheme="minorHAnsi" w:hAnsiTheme="minorHAnsi"/>
+                <w:i/>
+                <w:sz w:val="22"/>
+                <w:szCs w:val="22"/>
+                <w:lang w:val="en-US"/>
+              </w:rPr>
+              <w:t>R</w:t>
+            </w:r>
+            <w:r>
+              <w:rPr>
+                <w:rFonts w:asciiTheme="minorHAnsi" w:hAnsiTheme="minorHAnsi"/>
+                <w:i/>
+                <w:sz w:val="22"/>
+                <w:szCs w:val="22"/>
+                <w:lang w:val="en-US"/>
+              </w:rPr>
+              <w:t xml:space="preserve">everse </w:t>
+            </w:r>
+            <w:r>
+              <w:rPr>
+                <w:rFonts w:asciiTheme="minorHAnsi" w:hAnsiTheme="minorHAnsi"/>
+                <w:i/>
+                <w:sz w:val="22"/>
+                <w:szCs w:val="22"/>
+                <w:lang w:val="en-US"/>
+              </w:rPr>
+              <w:t>e</w:t>
+            </w:r>
+            <w:r>
+              <w:rPr>
+                <w:rFonts w:asciiTheme="minorHAnsi" w:hAnsiTheme="minorHAnsi"/>
+                <w:i/>
+                <w:sz w:val="22"/>
+                <w:szCs w:val="22"/>
+                <w:lang w:val="en-US"/>
+              </w:rPr>
+              <w:t xml:space="preserve">ngineering, </w:t>
+            </w:r>
+            <w:r>
+              <w:rPr>
+                <w:rFonts w:asciiTheme="minorHAnsi" w:hAnsiTheme="minorHAnsi"/>
+                <w:i/>
+                <w:sz w:val="22"/>
+                <w:szCs w:val="22"/>
+                <w:lang w:val="en-US"/>
+              </w:rPr>
+              <w:t>A</w:t>
+            </w:r>
+            <w:r>
+              <w:rPr>
+                <w:rFonts w:asciiTheme="minorHAnsi" w:hAnsiTheme="minorHAnsi"/>
+                <w:i/>
+                <w:sz w:val="22"/>
+                <w:szCs w:val="22"/>
+                <w:lang w:val="en-US"/>
+              </w:rPr>
+              <w:t xml:space="preserve">ssembler x86/x64, Visual C++, compiler, linker, disassembler, IDA Pro, Dumpbin, PE </w:t>
+            </w:r>
+            <w:r>
+              <w:rPr>
+                <w:rFonts w:asciiTheme="minorHAnsi" w:hAnsiTheme="minorHAnsi"/>
+                <w:i/>
+                <w:sz w:val="22"/>
+                <w:szCs w:val="22"/>
+                <w:lang w:val="en-US"/>
+              </w:rPr>
+              <w:t>f</w:t>
+            </w:r>
+            <w:r>
+              <w:rPr>
+                <w:rFonts w:asciiTheme="minorHAnsi" w:hAnsiTheme="minorHAnsi"/>
+                <w:i/>
+                <w:sz w:val="22"/>
+                <w:szCs w:val="22"/>
+                <w:lang w:val="en-US"/>
+              </w:rPr>
+              <w:t>ormat, PDB</w:t>
+            </w:r>
+            <w:r>
+              <w:rPr>
+                <w:rFonts w:asciiTheme="minorHAnsi" w:hAnsiTheme="minorHAnsi"/>
+                <w:i/>
+                <w:sz w:val="22"/>
+                <w:szCs w:val="22"/>
+                <w:lang w:val="en-US"/>
+              </w:rPr>
+              <w:t xml:space="preserve">, </w:t>
+            </w:r>
+            <w:bookmarkStart w:id="0" w:name="_GoBack"/>
+            <w:bookmarkEnd w:id="0"/>
+            <w:r>
+              <w:rPr>
+                <w:rFonts w:asciiTheme="minorHAnsi" w:hAnsiTheme="minorHAnsi"/>
+                <w:i/>
+                <w:sz w:val="22"/>
+                <w:szCs w:val="22"/>
+                <w:lang w:val="en-US"/>
+              </w:rPr>
+              <w:t xml:space="preserve">C#, Serilog, </w:t>
+            </w:r>
+            <w:r>
+              <w:rPr>
+                <w:rFonts w:asciiTheme="minorHAnsi" w:hAnsiTheme="minorHAnsi"/>
+                <w:i/>
+                <w:sz w:val="22"/>
+                <w:szCs w:val="22"/>
+                <w:lang w:val="en-US"/>
+              </w:rPr>
+              <w:t>Powershell, TFS, Git, CI/CD</w:t>
+            </w:r>
+          </w:p>
+        </w:tc>
+      </w:tr>
+      <w:tr>
+        <w:trPr>
+          <w:trHeight w:val="510"/>
+        </w:trPr>
+        <w:tc>
+          <w:tcPr>
+            <w:tcW w:w="1528" w:type="dxa"/>
+            <w:vMerge w:val="restart"/>
+          </w:tcPr>
+          <w:p>
+            <w:pPr>
+              <w:rPr>
+                <w:rFonts w:asciiTheme="minorHAnsi" w:hAnsiTheme="minorHAnsi" w:cs="Arial"/>
+                <w:bCs/>
+                <w:sz w:val="22"/>
+                <w:szCs w:val="22"/>
+                <w:lang w:val="en-US"/>
+              </w:rPr>
+            </w:pPr>
+            <w:r>
+              <w:rPr>
+                <w:rFonts w:asciiTheme="minorHAnsi" w:hAnsiTheme="minorHAnsi" w:cs="Arial"/>
+                <w:bCs/>
+                <w:sz w:val="22"/>
+                <w:szCs w:val="22"/>
+                <w:lang w:val="en-US"/>
+              </w:rPr>
+              <w:t>January 2017</w:t>
+            </w:r>
+            <w:r>
+              <w:rPr>
+                <w:rFonts w:asciiTheme="minorHAnsi" w:hAnsiTheme="minorHAnsi" w:cs="Arial"/>
+                <w:bCs/>
+                <w:sz w:val="22"/>
+                <w:szCs w:val="22"/>
+                <w:lang w:val="en-US"/>
+              </w:rPr>
+              <w:t xml:space="preserve"> </w:t>
+            </w:r>
+            <w:r>
+              <w:rPr>
+                <w:rFonts w:asciiTheme="minorHAnsi" w:hAnsiTheme="minorHAnsi" w:cs="Arial"/>
+                <w:bCs/>
+                <w:sz w:val="22"/>
+                <w:szCs w:val="22"/>
+                <w:lang w:val="en-US"/>
+              </w:rPr>
+              <w:t>–</w:t>
+            </w:r>
+            <w:r>
+              <w:rPr>
+                <w:rFonts w:asciiTheme="minorHAnsi" w:hAnsiTheme="minorHAnsi" w:cs="Arial"/>
+                <w:bCs/>
+                <w:sz w:val="22"/>
+                <w:szCs w:val="22"/>
+                <w:lang w:val="en-US"/>
+              </w:rPr>
+              <w:t xml:space="preserve"> </w:t>
+            </w:r>
+            <w:r>
+              <w:rPr>
+                <w:rFonts w:asciiTheme="minorHAnsi" w:hAnsiTheme="minorHAnsi" w:cs="Arial"/>
+                <w:bCs/>
+                <w:sz w:val="22"/>
+                <w:szCs w:val="22"/>
+                <w:lang w:val="en-US"/>
+              </w:rPr>
+              <w:t>August 2018</w:t>
+            </w:r>
+          </w:p>
+        </w:tc>
+        <w:tc>
+          <w:tcPr>
+            <w:tcW w:w="1274" w:type="dxa"/>
+          </w:tcPr>
+          <w:p>
+            <w:pPr>
+              <w:rPr>
+                <w:rFonts w:asciiTheme="minorHAnsi" w:hAnsiTheme="minorHAnsi" w:cs="Arial"/>
+                <w:sz w:val="22"/>
+                <w:szCs w:val="22"/>
+                <w:lang w:val="en-US"/>
+              </w:rPr>
+            </w:pPr>
+            <w:r>
+              <w:rPr>
+                <w:rFonts w:asciiTheme="minorHAnsi" w:hAnsiTheme="minorHAnsi" w:cs="Arial"/>
+                <w:sz w:val="22"/>
+                <w:szCs w:val="22"/>
+                <w:lang w:val="en-US"/>
+              </w:rPr>
+              <w:t>Position:</w:t>
+            </w:r>
+          </w:p>
+          <w:p>
+            <w:pPr>
+              <w:rPr>
+                <w:rFonts w:asciiTheme="minorHAnsi" w:hAnsiTheme="minorHAnsi" w:cs="Arial"/>
+                <w:sz w:val="22"/>
+                <w:szCs w:val="22"/>
+                <w:u w:val="single"/>
+                <w:lang w:val="en-US"/>
+              </w:rPr>
+            </w:pPr>
+            <w:r>
+              <w:rPr>
+                <w:rFonts w:asciiTheme="minorHAnsi" w:hAnsiTheme="minorHAnsi" w:cs="Arial"/>
+                <w:sz w:val="22"/>
+                <w:szCs w:val="22"/>
+                <w:lang w:val="en-US"/>
+              </w:rPr>
+              <w:t>Project:</w:t>
+            </w:r>
+          </w:p>
+        </w:tc>
+        <w:tc>
+          <w:tcPr>
+            <w:tcW w:w="7315" w:type="dxa"/>
+            <w:gridSpan w:val="2"/>
+          </w:tcPr>
+          <w:p>
+            <w:pPr>
+              <w:rPr>
+                <w:rFonts w:asciiTheme="minorHAnsi" w:hAnsiTheme="minorHAnsi" w:cs="Arial"/>
+                <w:sz w:val="22"/>
+                <w:szCs w:val="22"/>
+                <w:lang w:val="en-US"/>
+              </w:rPr>
+            </w:pPr>
+            <w:r>
+              <w:rPr>
+                <w:rFonts w:asciiTheme="minorHAnsi" w:hAnsiTheme="minorHAnsi" w:cs="Arial"/>
+                <w:sz w:val="22"/>
+                <w:szCs w:val="22"/>
+                <w:lang w:val="en-US"/>
+              </w:rPr>
+              <w:t>Front-End Developer</w:t>
             </w:r>
           </w:p>
           <w:p>
@@ -573,7 +943,7 @@
           </w:tcPr>
           <w:p>
             <w:pPr>
-              <w:spacing w:before="120"/>
+              <w:spacing w:before="120" w:after="120"/>
               <w:rPr>
                 <w:rFonts w:asciiTheme="minorHAnsi" w:hAnsiTheme="minorHAnsi" w:cs="Segoe UI"/>
                 <w:sz w:val="22"/>
@@ -590,7 +960,7 @@
                 <w:shd w:val="clear" w:color="auto" w:fill="FFFFFF"/>
                 <w:lang w:val="en-US"/>
               </w:rPr>
-              <w:t xml:space="preserve">Dynamic and fast-growing project of User Experience Renovation Initiative in the anti-virus infrastructure services. Full stack software development: front-end on Angular 4, back-end on .Net with SQL Server, integration of Angular CLI with Visual Studio 2017 and IIS/MVC. </w:t>
+              <w:t xml:space="preserve">Dynamic and fast-growing project of User Experience Renovation in the anti-virus infrastructure services. Full stack software development: front-end on Angular 4, back-end on .Net with SQL Server, integration of Angular CLI with Visual Studio 2017 and IIS/MVC. </w:t>
             </w:r>
             <w:r>
               <w:rPr>
@@ -600,7 +970,7 @@
                 <w:shd w:val="clear" w:color="auto" w:fill="FFFFFF"/>
                 <w:lang w:val="en-US"/>
               </w:rPr>
-              <w:t xml:space="preserve">The project is currently </w:t>
+              <w:t xml:space="preserve">The project </w:t>
             </w:r>
             <w:r>
               <w:rPr>
@@ -610,6 +980,16 @@
                 <w:shd w:val="clear" w:color="auto" w:fill="FFFFFF"/>
                 <w:lang w:val="en-US"/>
               </w:rPr>
+              <w:t xml:space="preserve">constantly remains </w:t>
+            </w:r>
+            <w:r>
+              <w:rPr>
+                <w:rFonts w:asciiTheme="minorHAnsi" w:hAnsiTheme="minorHAnsi" w:cs="Segoe UI"/>
+                <w:sz w:val="22"/>
+                <w:szCs w:val="22"/>
+                <w:shd w:val="clear" w:color="auto" w:fill="FFFFFF"/>
+                <w:lang w:val="en-US"/>
+              </w:rPr>
               <w:t>in</w:t>
             </w:r>
             <w:r>
@@ -620,7 +1000,7 @@
                 <w:shd w:val="clear" w:color="auto" w:fill="FFFFFF"/>
                 <w:lang w:val="en-US"/>
               </w:rPr>
-              <w:t xml:space="preserve"> active development</w:t>
+              <w:t xml:space="preserve"> active </w:t>
             </w:r>
             <w:r>
               <w:rPr>
@@ -630,6 +1010,26 @@
                 <w:shd w:val="clear" w:color="auto" w:fill="FFFFFF"/>
                 <w:lang w:val="en-US"/>
               </w:rPr>
+              <w:t xml:space="preserve">research and </w:t>
+            </w:r>
+            <w:r>
+              <w:rPr>
+                <w:rFonts w:asciiTheme="minorHAnsi" w:hAnsiTheme="minorHAnsi" w:cs="Segoe UI"/>
+                <w:sz w:val="22"/>
+                <w:szCs w:val="22"/>
+                <w:shd w:val="clear" w:color="auto" w:fill="FFFFFF"/>
+                <w:lang w:val="en-US"/>
+              </w:rPr>
+              <w:t>development</w:t>
+            </w:r>
+            <w:r>
+              <w:rPr>
+                <w:rFonts w:asciiTheme="minorHAnsi" w:hAnsiTheme="minorHAnsi" w:cs="Segoe UI"/>
+                <w:sz w:val="22"/>
+                <w:szCs w:val="22"/>
+                <w:shd w:val="clear" w:color="auto" w:fill="FFFFFF"/>
+                <w:lang w:val="en-US"/>
+              </w:rPr>
               <w:t>:</w:t>
             </w:r>
             <w:r>
@@ -665,12 +1065,11 @@
           </w:p>
           <w:p>
             <w:pPr>
-              <w:spacing w:before="120"/>
-              <w:rPr>
-                <w:rFonts w:ascii="Segoe UI" w:hAnsi="Segoe UI" w:cs="Segoe UI"/>
-                <w:sz w:val="21"/>
-                <w:szCs w:val="21"/>
-                <w:shd w:val="clear" w:color="auto" w:fill="FFFFFF"/>
+              <w:spacing w:before="120" w:after="120"/>
+              <w:rPr>
+                <w:rFonts w:asciiTheme="minorHAnsi" w:hAnsiTheme="minorHAnsi" w:cs="Arial"/>
+                <w:sz w:val="22"/>
+                <w:szCs w:val="22"/>
                 <w:lang w:val="en-US"/>
               </w:rPr>
             </w:pPr>
@@ -695,16 +1094,6 @@
               </w:rPr>
               <w:t>Angular 4, Typescript, Npm, Webpack, Kendo UI, HTML5/CSS3, MVC 5, C#, Entity Framework, IIS, SQL Server, Visual Studio 2017, Git</w:t>
             </w:r>
-          </w:p>
-          <w:p>
-            <w:pPr>
-              <w:rPr>
-                <w:rFonts w:asciiTheme="minorHAnsi" w:hAnsiTheme="minorHAnsi" w:cs="Arial"/>
-                <w:sz w:val="22"/>
-                <w:szCs w:val="22"/>
-                <w:lang w:val="en-US"/>
-              </w:rPr>
-            </w:pPr>
           </w:p>
         </w:tc>
       </w:tr>
@@ -1112,6 +1501,7 @@
                 <w:szCs w:val="22"/>
                 <w:lang w:val="en-US"/>
               </w:rPr>
+              <w:lastRenderedPageBreak/>
               <w:t>September 2010 – September 2012</w:t>
             </w:r>
           </w:p>
@@ -1180,7 +1570,7 @@
                 <w:szCs w:val="22"/>
                 <w:lang w:val="en-US"/>
               </w:rPr>
-              <w:t>Software Engineer</w:t>
+              <w:t>C++ Developer</w:t>
             </w:r>
           </w:p>
           <w:p>
@@ -1303,7 +1693,6 @@
                 <w:szCs w:val="22"/>
                 <w:lang w:val="en-US"/>
               </w:rPr>
-              <w:lastRenderedPageBreak/>
               <w:t xml:space="preserve">Technologies: </w:t>
             </w:r>
             <w:r>
@@ -1622,18 +2011,7 @@
                 <w:szCs w:val="22"/>
                 <w:lang w:val="en-US"/>
               </w:rPr>
-              <w:t xml:space="preserve">Contributed to the success story of XPERIA </w:t>
-            </w:r>
-            <w:bookmarkStart w:id="0" w:name="_GoBack"/>
-            <w:bookmarkEnd w:id="0"/>
-            <w:r>
-              <w:rPr>
-                <w:rFonts w:asciiTheme="minorHAnsi" w:hAnsiTheme="minorHAnsi" w:cs="Arial"/>
-                <w:sz w:val="22"/>
-                <w:szCs w:val="22"/>
-                <w:lang w:val="en-US"/>
-              </w:rPr>
-              <w:t>X2 from early stages to the production release.</w:t>
+              <w:t>Contributed to the success story of XPERIA X2 from early stages to the production release.</w:t>
             </w:r>
           </w:p>
           <w:p>
@@ -1952,7 +2330,18 @@
                 <w:szCs w:val="22"/>
                 <w:lang w:val="en-US"/>
               </w:rPr>
-              <w:t>December 2006 – December 2007</w:t>
+              <w:t xml:space="preserve">December 2006 – December </w:t>
+            </w:r>
+            <w:r>
+              <w:rPr>
+                <w:rFonts w:asciiTheme="minorHAnsi" w:hAnsiTheme="minorHAnsi" w:cs="Arial"/>
+                <w:bCs/>
+                <w:sz w:val="22"/>
+                <w:szCs w:val="22"/>
+                <w:lang w:val="en-US"/>
+              </w:rPr>
+              <w:lastRenderedPageBreak/>
+              <w:t>2007</w:t>
             </w:r>
           </w:p>
         </w:tc>
@@ -1977,6 +2366,7 @@
                 <w:szCs w:val="22"/>
                 <w:lang w:val="en-US"/>
               </w:rPr>
+              <w:lastRenderedPageBreak/>
               <w:t>Customer:</w:t>
             </w:r>
           </w:p>
@@ -2346,8 +2736,23 @@
                 <w:szCs w:val="22"/>
                 <w:lang w:val="en-US"/>
               </w:rPr>
-              <w:t xml:space="preserve">September </w:t>
-            </w:r>
+              <w:t>September 2005 – December 2006</w:t>
+            </w:r>
+          </w:p>
+        </w:tc>
+        <w:tc>
+          <w:tcPr>
+            <w:tcW w:w="1274" w:type="dxa"/>
+          </w:tcPr>
+          <w:p>
+            <w:pPr>
+              <w:rPr>
+                <w:rFonts w:asciiTheme="minorHAnsi" w:hAnsiTheme="minorHAnsi" w:cs="Arial"/>
+                <w:sz w:val="22"/>
+                <w:szCs w:val="22"/>
+                <w:lang w:val="en-US"/>
+              </w:rPr>
+            </w:pPr>
             <w:r>
               <w:rPr>
                 <w:rFonts w:asciiTheme="minorHAnsi" w:hAnsiTheme="minorHAnsi" w:cs="Arial"/>
@@ -2356,25 +2761,11 @@
                 <w:szCs w:val="22"/>
                 <w:lang w:val="en-US"/>
               </w:rPr>
-              <w:lastRenderedPageBreak/>
-              <w:t>2005 – December 2006</w:t>
-            </w:r>
-          </w:p>
-        </w:tc>
-        <w:tc>
-          <w:tcPr>
-            <w:tcW w:w="1274" w:type="dxa"/>
-          </w:tcPr>
-          <w:p>
-            <w:pPr>
-              <w:rPr>
-                <w:rFonts w:asciiTheme="minorHAnsi" w:hAnsiTheme="minorHAnsi" w:cs="Arial"/>
-                <w:sz w:val="22"/>
-                <w:szCs w:val="22"/>
-                <w:lang w:val="en-US"/>
-              </w:rPr>
-            </w:pPr>
-            <w:r>
+              <w:t>Customer:</w:t>
+            </w:r>
+          </w:p>
+          <w:p>
+            <w:pPr>
               <w:rPr>
                 <w:rFonts w:asciiTheme="minorHAnsi" w:hAnsiTheme="minorHAnsi" w:cs="Arial"/>
                 <w:bCs/>
@@ -2382,12 +2773,8 @@
                 <w:szCs w:val="22"/>
                 <w:lang w:val="en-US"/>
               </w:rPr>
-              <w:lastRenderedPageBreak/>
-              <w:t>Customer:</w:t>
-            </w:r>
-          </w:p>
-          <w:p>
-            <w:pPr>
+            </w:pPr>
+            <w:r>
               <w:rPr>
                 <w:rFonts w:asciiTheme="minorHAnsi" w:hAnsiTheme="minorHAnsi" w:cs="Arial"/>
                 <w:bCs/>
@@ -2395,16 +2782,6 @@
                 <w:szCs w:val="22"/>
                 <w:lang w:val="en-US"/>
               </w:rPr>
-            </w:pPr>
-            <w:r>
-              <w:rPr>
-                <w:rFonts w:asciiTheme="minorHAnsi" w:hAnsiTheme="minorHAnsi" w:cs="Arial"/>
-                <w:bCs/>
-                <w:sz w:val="22"/>
-                <w:szCs w:val="22"/>
-                <w:lang w:val="en-US"/>
-              </w:rPr>
-              <w:lastRenderedPageBreak/>
               <w:t>Position:</w:t>
             </w:r>
           </w:p>
@@ -2449,7 +2826,6 @@
                 <w:szCs w:val="22"/>
                 <w:lang w:val="en-US"/>
               </w:rPr>
-              <w:lastRenderedPageBreak/>
               <w:t>Ericsson AB</w:t>
             </w:r>
           </w:p>
@@ -2469,7 +2845,6 @@
                 <w:szCs w:val="22"/>
                 <w:lang w:val="en-US"/>
               </w:rPr>
-              <w:lastRenderedPageBreak/>
               <w:t>Software Developer</w:t>
             </w:r>
           </w:p>
@@ -2782,9 +3157,9 @@
       </w:pPr>
     </w:p>
     <w:sectPr>
-      <w:headerReference w:type="even" r:id="rId10"/>
-      <w:footerReference w:type="even" r:id="rId11"/>
-      <w:footerReference w:type="default" r:id="rId12"/>
+      <w:headerReference w:type="even" r:id="rId11"/>
+      <w:footerReference w:type="even" r:id="rId12"/>
+      <w:footerReference w:type="default" r:id="rId13"/>
       <w:pgSz w:w="11906" w:h="16838"/>
       <w:pgMar w:top="1418" w:right="1134" w:bottom="1418" w:left="1134" w:header="720" w:footer="720" w:gutter="0"/>
       <w:cols w:space="708"/>
@@ -2910,7 +3285,7 @@
         <w:sz w:val="16"/>
         <w:szCs w:val="16"/>
       </w:rPr>
-      <w:t>2</w:t>
+      <w:t>1</w:t>
     </w:r>
     <w:r>
       <w:rPr>
@@ -3887,6 +4262,11 @@
       </w:tcPr>
     </w:tblStylePr>
   </w:style>
+  <w:style w:type="character" w:customStyle="1" w:styleId="lt-line-clampraw-line">
+    <w:name w:val="lt-line-clamp__raw-line"/>
+    <w:basedOn w:val="DefaultParagraphFont"/>
+    <w:rsid w:val="00C03A47"/>
+  </w:style>
 </w:styles>
 </file>
 
@@ -4305,6 +4685,11 @@
         </w:tcBorders>
       </w:tcPr>
     </w:tblStylePr>
+  </w:style>
+  <w:style w:type="character" w:customStyle="1" w:styleId="lt-line-clampraw-line">
+    <w:name w:val="lt-line-clamp__raw-line"/>
+    <w:basedOn w:val="DefaultParagraphFont"/>
+    <w:rsid w:val="00C03A47"/>
   </w:style>
 </w:styles>
 </file>
@@ -4597,7 +4982,7 @@
 </file>
 
 <file path=customXml/itemProps1.xml><?xml version="1.0" encoding="utf-8"?>
-<ds:datastoreItem xmlns:ds="http://schemas.openxmlformats.org/officeDocument/2006/customXml" ds:itemID="{389D55CC-8DB6-46BF-BC33-108E4C9DDE06}">
+<ds:datastoreItem xmlns:ds="http://schemas.openxmlformats.org/officeDocument/2006/customXml" ds:itemID="{1A920D7D-DBEC-48B0-8B02-F0E3C2815662}">
   <ds:schemaRefs>
     <ds:schemaRef ds:uri="http://schemas.openxmlformats.org/officeDocument/2006/bibliography"/>
   </ds:schemaRefs>

</xml_diff>